<commit_message>
Adicionados alguns exercícios ao arquivo 1
</commit_message>
<xml_diff>
--- a/Git 1.docx
+++ b/Git 1.docx
@@ -17,120 +17,43 @@
           <w:b/>
           <w:bCs/>
         </w:rPr>
-        <w:t xml:space="preserve">O que é </w:t>
-      </w:r>
-      <w:r>
-        <w:rPr>
-          <w:b/>
-          <w:bCs/>
-        </w:rPr>
-        <w:t>g</w:t>
-      </w:r>
-      <w:r>
-        <w:rPr>
-          <w:b/>
-          <w:bCs/>
-        </w:rPr>
-        <w:t>it?</w:t>
-      </w:r>
-    </w:p>
-    <w:p>
-      <w:pPr>
-        <w:pStyle w:val="Normal"/>
-        <w:jc w:val="both"/>
-        <w:rPr>
-          <w:b/>
-          <w:b/>
-          <w:bCs/>
-        </w:rPr>
-      </w:pPr>
-      <w:r>
-        <w:rPr>
-          <w:b/>
-          <w:bCs/>
-        </w:rPr>
-      </w:r>
-    </w:p>
-    <w:p>
-      <w:pPr>
-        <w:pStyle w:val="Normal"/>
-        <w:jc w:val="both"/>
-        <w:rPr>
-          <w:b w:val="false"/>
-          <w:b w:val="false"/>
-          <w:bCs w:val="false"/>
-        </w:rPr>
-      </w:pPr>
-      <w:r>
-        <w:rPr>
-          <w:b w:val="false"/>
-          <w:bCs w:val="false"/>
-        </w:rPr>
-        <w:tab/>
-        <w:t xml:space="preserve">É uma ferramenta de versionamento, </w:t>
-      </w:r>
-      <w:r>
-        <w:rPr>
-          <w:b w:val="false"/>
-          <w:bCs w:val="false"/>
-        </w:rPr>
-        <w:t>usado principalmente para código</w:t>
-      </w:r>
-      <w:r>
-        <w:rPr>
-          <w:b w:val="false"/>
-          <w:bCs w:val="false"/>
-        </w:rPr>
-        <w:t xml:space="preserve">, </w:t>
-      </w:r>
-      <w:r>
-        <w:rPr>
-          <w:b w:val="false"/>
-          <w:bCs w:val="false"/>
-        </w:rPr>
-        <w:t>embora seja possível armazenar versões de qualquer tipo de arquivo.</w:t>
-      </w:r>
-      <w:r>
-        <w:rPr>
-          <w:b w:val="false"/>
-          <w:bCs w:val="false"/>
-        </w:rPr>
-        <w:t xml:space="preserve"> </w:t>
-      </w:r>
-      <w:r>
-        <w:rPr>
-          <w:b w:val="false"/>
-          <w:bCs w:val="false"/>
-        </w:rPr>
-        <w:t>T</w:t>
-      </w:r>
-      <w:r>
-        <w:rPr>
-          <w:b w:val="false"/>
-          <w:bCs w:val="false"/>
-        </w:rPr>
-        <w:t>em como objetivo armazenar as versões de um código/software e as informações sobre elas, por exemplo, quando ocorre uma mudança, queremos saber quem a fez, porqu</w:t>
-      </w:r>
-      <w:r>
-        <w:rPr>
-          <w:b w:val="false"/>
-          <w:bCs w:val="false"/>
-        </w:rPr>
-        <w:t>e</w:t>
-      </w:r>
-      <w:r>
-        <w:rPr>
-          <w:b w:val="false"/>
-          <w:bCs w:val="false"/>
-        </w:rPr>
-        <w:t xml:space="preserve"> a fez, quando a fez, etc. </w:t>
-      </w:r>
-      <w:r>
-        <w:rPr>
-          <w:b w:val="false"/>
-          <w:bCs w:val="false"/>
-        </w:rPr>
-        <w:t>O git possibilita a navegação entre as versões de um código e, além disso, torna possível a criação de mais de uma linha de desenvolvimento.</w:t>
+        <w:t>O que é git?</w:t>
+      </w:r>
+    </w:p>
+    <w:p>
+      <w:pPr>
+        <w:pStyle w:val="Normal"/>
+        <w:jc w:val="both"/>
+        <w:rPr>
+          <w:b/>
+          <w:b/>
+          <w:bCs/>
+        </w:rPr>
+      </w:pPr>
+      <w:r>
+        <w:rPr>
+          <w:b/>
+          <w:bCs/>
+        </w:rPr>
+      </w:r>
+    </w:p>
+    <w:p>
+      <w:pPr>
+        <w:pStyle w:val="Normal"/>
+        <w:jc w:val="both"/>
+        <w:rPr>
+          <w:b w:val="false"/>
+          <w:b w:val="false"/>
+          <w:bCs w:val="false"/>
+        </w:rPr>
+      </w:pPr>
+      <w:r>
+        <w:rPr>
+          <w:b w:val="false"/>
+          <w:bCs w:val="false"/>
+        </w:rPr>
+        <w:tab/>
+        <w:t>É uma ferramenta de versionamento, usado principalmente para código, embora seja possível armazenar versões de qualquer tipo de arquivo. Tem como objetivo armazenar as versões de um código/software e as informações sobre elas, por exemplo, quando ocorre uma mudança, queremos saber quem a fez, porque a fez, quando a fez, etc. O git possibilita a navegação entre as versões de um código e, além disso, torna possível a criação de mais de uma linha de desenvolvimento.</w:t>
       </w:r>
     </w:p>
     <w:p>
@@ -201,56 +124,7 @@
           <w:bCs w:val="false"/>
         </w:rPr>
         <w:tab/>
-        <w:t>Enquanto o Git é a ferramenta que versiona o</w:t>
-      </w:r>
-      <w:r>
-        <w:rPr>
-          <w:b w:val="false"/>
-          <w:bCs w:val="false"/>
-        </w:rPr>
-        <w:t>s</w:t>
-      </w:r>
-      <w:r>
-        <w:rPr>
-          <w:b w:val="false"/>
-          <w:bCs w:val="false"/>
-        </w:rPr>
-        <w:t xml:space="preserve"> código</w:t>
-      </w:r>
-      <w:r>
-        <w:rPr>
-          <w:b w:val="false"/>
-          <w:bCs w:val="false"/>
-        </w:rPr>
-        <w:t>s/arquivos</w:t>
-      </w:r>
-      <w:r>
-        <w:rPr>
-          <w:b w:val="false"/>
-          <w:bCs w:val="false"/>
-        </w:rPr>
-        <w:t>, o GitHub é um servidor de repositórios Git, ou seja, é possível hospedar se</w:t>
-      </w:r>
-      <w:r>
-        <w:rPr>
-          <w:b w:val="false"/>
-          <w:bCs w:val="false"/>
-        </w:rPr>
-        <w:t xml:space="preserve">u </w:t>
-      </w:r>
-      <w:r>
-        <w:rPr>
-          <w:b w:val="false"/>
-          <w:bCs w:val="false"/>
-        </w:rPr>
-        <w:t xml:space="preserve">repositório Git lá </w:t>
-      </w:r>
-      <w:r>
-        <w:rPr>
-          <w:b w:val="false"/>
-          <w:bCs w:val="false"/>
-        </w:rPr>
-        <w:t xml:space="preserve">e compartilhá-lo com mais pessoas. O GitHub atualmente é bem importante na vida do programador, já que muitas empresas o utilizam para conhecer o portfólio dos candidatos à uma vaga. </w:t>
+        <w:t xml:space="preserve">Enquanto o Git é a ferramenta que versiona os códigos/arquivos, o GitHub é um servidor de repositórios Git, ou seja, é possível hospedar seu repositório Git lá e compartilhá-lo com mais pessoas. O GitHub atualmente é bem importante na vida do programador, já que muitas empresas o utilizam para conhecer o portfólio dos candidatos à uma vaga. </w:t>
       </w:r>
     </w:p>
     <w:p>
@@ -374,21 +248,7 @@
           <w:b/>
           <w:bCs/>
         </w:rPr>
-        <w:t xml:space="preserve">Chave SSH e documentação </w:t>
-      </w:r>
-      <w:r>
-        <w:rPr>
-          <w:b/>
-          <w:bCs/>
-        </w:rPr>
-        <w:t>g</w:t>
-      </w:r>
-      <w:r>
-        <w:rPr>
-          <w:b/>
-          <w:bCs/>
-        </w:rPr>
-        <w:t>it</w:t>
+        <w:t>Chave SSH e documentação git</w:t>
       </w:r>
     </w:p>
     <w:p>
@@ -500,14 +360,7 @@
           <w:b w:val="false"/>
           <w:bCs w:val="false"/>
         </w:rPr>
-        <w:t>G</w:t>
-      </w:r>
-      <w:r>
-        <w:rPr>
-          <w:b w:val="false"/>
-          <w:bCs w:val="false"/>
-        </w:rPr>
-        <w:t xml:space="preserve">erar chave: </w:t>
+        <w:t xml:space="preserve">Gerar chave: </w:t>
       </w:r>
       <w:hyperlink r:id="rId2">
         <w:r>
@@ -552,14 +405,7 @@
           <w:b w:val="false"/>
           <w:bCs w:val="false"/>
         </w:rPr>
-        <w:t>A</w:t>
-      </w:r>
-      <w:r>
-        <w:rPr>
-          <w:b w:val="false"/>
-          <w:bCs w:val="false"/>
-        </w:rPr>
-        <w:t xml:space="preserve">dd chave no github: </w:t>
+        <w:t xml:space="preserve">Add chave no github: </w:t>
       </w:r>
       <w:hyperlink r:id="rId3">
         <w:r>
@@ -604,14 +450,7 @@
           <w:b w:val="false"/>
           <w:bCs w:val="false"/>
         </w:rPr>
-        <w:t>T</w:t>
-      </w:r>
-      <w:r>
-        <w:rPr>
-          <w:b w:val="false"/>
-          <w:bCs w:val="false"/>
-        </w:rPr>
-        <w:t xml:space="preserve">estar conexão SSH: </w:t>
+        <w:t xml:space="preserve">Testar conexão SSH: </w:t>
       </w:r>
       <w:hyperlink r:id="rId4">
         <w:r>
@@ -656,62 +495,42 @@
           <w:b/>
           <w:bCs/>
         </w:rPr>
-        <w:t xml:space="preserve">Comandos do </w:t>
-      </w:r>
-      <w:r>
-        <w:rPr>
-          <w:b/>
-          <w:bCs/>
-        </w:rPr>
-        <w:t>g</w:t>
-      </w:r>
-      <w:r>
-        <w:rPr>
-          <w:b/>
-          <w:bCs/>
-        </w:rPr>
-        <w:t>it:</w:t>
-      </w:r>
-    </w:p>
-    <w:p>
-      <w:pPr>
-        <w:pStyle w:val="Normal"/>
-        <w:jc w:val="both"/>
-        <w:rPr>
-          <w:b/>
-          <w:b/>
-          <w:bCs/>
-        </w:rPr>
-      </w:pPr>
-      <w:r>
-        <w:rPr>
-          <w:b/>
-          <w:bCs/>
-        </w:rPr>
-      </w:r>
-    </w:p>
-    <w:p>
-      <w:pPr>
-        <w:pStyle w:val="Normal"/>
-        <w:jc w:val="both"/>
-        <w:rPr>
-          <w:b/>
-          <w:b/>
-          <w:bCs/>
-        </w:rPr>
-      </w:pPr>
-      <w:r>
-        <w:rPr>
-          <w:b/>
-          <w:bCs/>
-        </w:rPr>
-        <w:tab/>
-      </w:r>
-      <w:r>
-        <w:rPr>
-          <w:b/>
-          <w:bCs/>
-        </w:rPr>
+        <w:t>Comandos do git:</w:t>
+      </w:r>
+    </w:p>
+    <w:p>
+      <w:pPr>
+        <w:pStyle w:val="Normal"/>
+        <w:jc w:val="both"/>
+        <w:rPr>
+          <w:b/>
+          <w:b/>
+          <w:bCs/>
+        </w:rPr>
+      </w:pPr>
+      <w:r>
+        <w:rPr>
+          <w:b/>
+          <w:bCs/>
+        </w:rPr>
+      </w:r>
+    </w:p>
+    <w:p>
+      <w:pPr>
+        <w:pStyle w:val="Normal"/>
+        <w:jc w:val="both"/>
+        <w:rPr>
+          <w:b/>
+          <w:b/>
+          <w:bCs/>
+        </w:rPr>
+      </w:pPr>
+      <w:r>
+        <w:rPr>
+          <w:b/>
+          <w:bCs/>
+        </w:rPr>
+        <w:tab/>
         <w:t>git help</w:t>
       </w:r>
       <w:r>
@@ -883,12 +702,6 @@
         </w:rPr>
         <w:tab/>
         <w:tab/>
-      </w:r>
-      <w:r>
-        <w:rPr>
-          <w:b w:val="false"/>
-          <w:bCs w:val="false"/>
-        </w:rPr>
         <w:t>git add &lt;nomeArquivo&gt;</w:t>
       </w:r>
     </w:p>
@@ -958,46 +771,26 @@
           <w:b w:val="false"/>
           <w:bCs w:val="false"/>
         </w:rPr>
-        <w:t xml:space="preserve">: </w:t>
-      </w:r>
-      <w:r>
-        <w:rPr>
-          <w:b w:val="false"/>
-          <w:bCs w:val="false"/>
-        </w:rPr>
-        <w:t xml:space="preserve">registra </w:t>
-      </w:r>
-      <w:r>
-        <w:rPr>
-          <w:b w:val="false"/>
-          <w:bCs w:val="false"/>
-        </w:rPr>
-        <w:t>as mudanças feitas no diretório</w:t>
-      </w:r>
-    </w:p>
-    <w:p>
-      <w:pPr>
-        <w:pStyle w:val="Normal"/>
-        <w:jc w:val="both"/>
-        <w:rPr>
-          <w:b/>
-          <w:b/>
-          <w:bCs/>
-        </w:rPr>
-      </w:pPr>
-      <w:r>
-        <w:rPr>
-          <w:b w:val="false"/>
-          <w:bCs w:val="false"/>
-        </w:rPr>
-        <w:tab/>
-        <w:tab/>
-      </w:r>
-      <w:r>
-        <w:rPr>
-          <w:b w:val="false"/>
-          <w:bCs w:val="false"/>
-        </w:rPr>
+        <w:t>: registra as mudanças feitas no diretório</w:t>
+      </w:r>
+    </w:p>
+    <w:p>
+      <w:pPr>
+        <w:pStyle w:val="Normal"/>
+        <w:jc w:val="both"/>
+        <w:rPr>
+          <w:b/>
+          <w:b/>
+          <w:bCs/>
+        </w:rPr>
+      </w:pPr>
+      <w:r>
+        <w:rPr>
+          <w:b w:val="false"/>
+          <w:bCs w:val="false"/>
+        </w:rPr>
+        <w:tab/>
+        <w:tab/>
         <w:t>git commit -m “mensagem de commit”</w:t>
       </w:r>
     </w:p>
@@ -1017,19 +810,7 @@
           <w:bCs w:val="false"/>
         </w:rPr>
         <w:tab/>
-      </w:r>
-      <w:r>
-        <w:rPr>
-          <w:b w:val="false"/>
-          <w:bCs w:val="false"/>
-        </w:rPr>
-        <w:tab/>
-      </w:r>
-      <w:r>
-        <w:rPr>
-          <w:b w:val="false"/>
-          <w:bCs w:val="false"/>
-        </w:rPr>
+        <w:tab/>
         <w:t xml:space="preserve">Na primeira vez que se tentar fazer o commit, o git vai perguntar quem é você, </w:t>
         <w:tab/>
         <w:tab/>
@@ -1196,12 +977,6 @@
           <w:bCs w:val="false"/>
         </w:rPr>
         <w:tab/>
-      </w:r>
-      <w:r>
-        <w:rPr>
-          <w:b w:val="false"/>
-          <w:bCs w:val="false"/>
-        </w:rPr>
         <w:t>g</w:t>
       </w:r>
       <w:r>
@@ -1331,34 +1106,7 @@
           <w:bCs w:val="false"/>
         </w:rPr>
         <w:tab/>
-      </w:r>
-      <w:r>
-        <w:rPr>
-          <w:b w:val="false"/>
-          <w:bCs w:val="false"/>
-        </w:rPr>
-        <w:t>N</w:t>
-      </w:r>
-      <w:r>
-        <w:rPr>
-          <w:b w:val="false"/>
-          <w:bCs w:val="false"/>
-        </w:rPr>
-        <w:t>esse caso não acont</w:t>
-      </w:r>
-      <w:r>
-        <w:rPr>
-          <w:b w:val="false"/>
-          <w:bCs w:val="false"/>
-        </w:rPr>
-        <w:t>e</w:t>
-      </w:r>
-      <w:r>
-        <w:rPr>
-          <w:b w:val="false"/>
-          <w:bCs w:val="false"/>
-        </w:rPr>
-        <w:t xml:space="preserve">ce nada só com git diff e git diff HEAD porque o ambos esses </w:t>
+        <w:t xml:space="preserve">Nesse caso não acontece nada só com git diff e git diff HEAD porque o ambos esses </w:t>
         <w:tab/>
         <w:t xml:space="preserve">comandos se referem somente ao commit atual, com o HEAD~1, o comando compara o </w:t>
         <w:tab/>
@@ -1398,12 +1146,6 @@
           <w:bCs w:val="false"/>
         </w:rPr>
         <w:tab/>
-      </w:r>
-      <w:r>
-        <w:rPr>
-          <w:b w:val="false"/>
-          <w:bCs w:val="false"/>
-        </w:rPr>
         <w:t>OBS: as mudanças ficam mais visíveis e interpretáveis quando observadas pelo GitHub.</w:t>
       </w:r>
     </w:p>
@@ -1440,12 +1182,6 @@
           <w:bCs w:val="false"/>
         </w:rPr>
         <w:tab/>
-      </w:r>
-      <w:r>
-        <w:rPr>
-          <w:b w:val="false"/>
-          <w:bCs w:val="false"/>
-        </w:rPr>
         <w:t>g</w:t>
       </w:r>
       <w:r>
@@ -1496,12 +1232,6 @@
           <w:bCs w:val="false"/>
         </w:rPr>
         <w:tab/>
-      </w:r>
-      <w:r>
-        <w:rPr>
-          <w:b w:val="false"/>
-          <w:bCs w:val="false"/>
-        </w:rPr>
         <w:t>g</w:t>
       </w:r>
       <w:r>
@@ -1552,12 +1282,6 @@
           <w:bCs w:val="false"/>
         </w:rPr>
         <w:tab/>
-      </w:r>
-      <w:r>
-        <w:rPr>
-          <w:b w:val="false"/>
-          <w:bCs w:val="false"/>
-        </w:rPr>
         <w:t>g</w:t>
       </w:r>
       <w:r>
@@ -1626,21 +1350,7 @@
           <w:b w:val="false"/>
           <w:bCs w:val="false"/>
         </w:rPr>
-        <w:t xml:space="preserve">Quando se faz isso, aparece essa mensagem, que diz que agora, com o checkout, você saiu da ponta dos commits atuais em que estava e voltou a algum anterior, </w:t>
-      </w:r>
-      <w:r>
-        <w:rPr>
-          <w:b w:val="false"/>
-          <w:bCs w:val="false"/>
-        </w:rPr>
-        <w:t>neste modo não é possível fazer commits, a menos que se faça uma nova branch a partir dali</w:t>
-      </w:r>
-      <w:r>
-        <w:rPr>
-          <w:b w:val="false"/>
-          <w:bCs w:val="false"/>
-        </w:rPr>
-        <w:t>.</w:t>
+        <w:t>Quando se faz isso, aparece essa mensagem, que diz que agora, com o checkout, você saiu da ponta dos commits atuais em que estava e voltou a algum anterior, neste modo não é possível fazer commits, a menos que se faça uma nova branch a partir dali.</w:t>
       </w:r>
       <w:r>
         <w:drawing>
@@ -2208,7 +1918,16 @@
           <w:b w:val="false"/>
           <w:bCs w:val="false"/>
         </w:rPr>
-        <w:t>git remote add origin git@github.com:</w:t>
+        <w:t>git remote add origin git@github.com:usu</w:t>
+      </w:r>
+      <w:r>
+        <w:rPr>
+          <w:rStyle w:val="SourceText"/>
+          <w:rFonts w:eastAsia="Noto Sans Mono CJK SC" w:cs="Liberation Mono" w:ascii="Liberation Serif" w:hAnsi="Liberation Serif"/>
+          <w:b w:val="false"/>
+          <w:bCs w:val="false"/>
+        </w:rPr>
+        <w:t>a</w:t>
       </w:r>
       <w:r>
         <w:rPr>
@@ -2217,34 +1936,7 @@
           <w:b w:val="false"/>
           <w:bCs w:val="false"/>
         </w:rPr>
-        <w:t>usu</w:t>
-      </w:r>
-      <w:r>
-        <w:rPr>
-          <w:rStyle w:val="SourceText"/>
-          <w:rFonts w:eastAsia="Noto Sans Mono CJK SC" w:cs="Liberation Mono" w:ascii="Liberation Serif" w:hAnsi="Liberation Serif"/>
-          <w:b w:val="false"/>
-          <w:bCs w:val="false"/>
-        </w:rPr>
-        <w:t>a</w:t>
-      </w:r>
-      <w:r>
-        <w:rPr>
-          <w:rStyle w:val="SourceText"/>
-          <w:rFonts w:ascii="Liberation Serif" w:hAnsi="Liberation Serif"/>
-          <w:b w:val="false"/>
-          <w:bCs w:val="false"/>
-        </w:rPr>
-        <w:t>rioGitHub/nomeRepositorio</w:t>
-      </w:r>
-      <w:r>
-        <w:rPr>
-          <w:rStyle w:val="SourceText"/>
-          <w:rFonts w:ascii="Liberation Serif" w:hAnsi="Liberation Serif"/>
-          <w:b w:val="false"/>
-          <w:bCs w:val="false"/>
-        </w:rPr>
-        <w:t>.git</w:t>
+        <w:t>rioGitHub/nomeRepositorio.git</w:t>
       </w:r>
     </w:p>
     <w:p>
@@ -2330,34 +2022,7 @@
         </w:rPr>
         <w:tab/>
         <w:tab/>
-      </w:r>
-      <w:r>
-        <w:rPr>
-          <w:b w:val="false"/>
-          <w:bCs w:val="false"/>
-        </w:rPr>
-        <w:t xml:space="preserve">git push -u origin master na primeira vez, para setar a linha master para </w:t>
-      </w:r>
-      <w:r>
-        <w:rPr>
-          <w:b w:val="false"/>
-          <w:bCs w:val="false"/>
-        </w:rPr>
-        <w:t>fazer o envio das informações ao repositório remoto</w:t>
-      </w:r>
-      <w:r>
-        <w:rPr>
-          <w:b w:val="false"/>
-          <w:bCs w:val="false"/>
-        </w:rPr>
-        <w:t xml:space="preserve">, depois </w:t>
-      </w:r>
-      <w:r>
-        <w:rPr>
-          <w:b w:val="false"/>
-          <w:bCs w:val="false"/>
-        </w:rPr>
-        <w:t>continua com git push</w:t>
+        <w:t>git push -u origin master na primeira vez, para setar a linha master para fazer o envio das informações ao repositório remoto, depois continua com git push</w:t>
       </w:r>
     </w:p>
     <w:p>
@@ -2905,14 +2570,7 @@
           <w:b/>
           <w:bCs/>
         </w:rPr>
-        <w:t>Workflow</w:t>
-      </w:r>
-      <w:r>
-        <w:rPr>
-          <w:b/>
-          <w:bCs/>
-        </w:rPr>
-        <w:t xml:space="preserve"> do git:</w:t>
+        <w:t>Workflow do git:</w:t>
       </w:r>
     </w:p>
     <w:p>
@@ -2954,112 +2612,84 @@
           <w:b/>
           <w:bCs/>
         </w:rPr>
-        <w:t>git init/</w:t>
-      </w:r>
-      <w:r>
-        <w:rPr>
-          <w:b/>
-          <w:bCs/>
-        </w:rPr>
-        <w:t>clone</w:t>
-      </w:r>
-      <w:r>
-        <w:rPr>
-          <w:b w:val="false"/>
-          <w:bCs w:val="false"/>
-        </w:rPr>
-        <w:t xml:space="preserve">, cria repositório </w:t>
-      </w:r>
-      <w:r>
-        <w:rPr>
-          <w:b w:val="false"/>
-          <w:bCs w:val="false"/>
-        </w:rPr>
-        <w:t>ou baixa um repositório remoto</w:t>
-      </w:r>
-    </w:p>
-    <w:p>
-      <w:pPr>
-        <w:pStyle w:val="Normal"/>
-        <w:jc w:val="both"/>
-        <w:rPr>
-          <w:b w:val="false"/>
-          <w:b w:val="false"/>
-          <w:bCs w:val="false"/>
-        </w:rPr>
-      </w:pPr>
-      <w:r>
-        <w:rPr>
-          <w:b w:val="false"/>
-          <w:bCs w:val="false"/>
-        </w:rPr>
-      </w:r>
-    </w:p>
-    <w:p>
-      <w:pPr>
-        <w:pStyle w:val="Normal"/>
-        <w:jc w:val="both"/>
-        <w:rPr>
-          <w:b w:val="false"/>
-          <w:b w:val="false"/>
-          <w:bCs w:val="false"/>
-        </w:rPr>
-      </w:pPr>
-      <w:r>
-        <w:rPr>
-          <w:b w:val="false"/>
-          <w:bCs w:val="false"/>
-        </w:rPr>
-        <w:t>2</w:t>
-      </w:r>
-      <w:r>
-        <w:rPr>
-          <w:b w:val="false"/>
-          <w:bCs w:val="false"/>
-        </w:rPr>
-        <w:t>. cria/edita o arquivo</w:t>
-      </w:r>
-    </w:p>
-    <w:p>
-      <w:pPr>
-        <w:pStyle w:val="Normal"/>
-        <w:jc w:val="both"/>
-        <w:rPr>
-          <w:b w:val="false"/>
-          <w:b w:val="false"/>
-          <w:bCs w:val="false"/>
-        </w:rPr>
-      </w:pPr>
-      <w:r>
-        <w:rPr>
-          <w:b w:val="false"/>
-          <w:bCs w:val="false"/>
-        </w:rPr>
-      </w:r>
-    </w:p>
-    <w:p>
-      <w:pPr>
-        <w:pStyle w:val="Normal"/>
-        <w:jc w:val="both"/>
-        <w:rPr>
-          <w:b/>
-          <w:b/>
-          <w:bCs/>
-        </w:rPr>
-      </w:pPr>
-      <w:r>
-        <w:rPr>
-          <w:b w:val="false"/>
-          <w:bCs w:val="false"/>
-        </w:rPr>
-        <w:t>3</w:t>
-      </w:r>
-      <w:r>
-        <w:rPr>
-          <w:b w:val="false"/>
-          <w:bCs w:val="false"/>
-        </w:rPr>
-        <w:t>.</w:t>
+        <w:t>git init/clone</w:t>
+      </w:r>
+      <w:r>
+        <w:rPr>
+          <w:b w:val="false"/>
+          <w:bCs w:val="false"/>
+        </w:rPr>
+        <w:t>, cria repositório ou baixa um repositório remoto</w:t>
+      </w:r>
+    </w:p>
+    <w:p>
+      <w:pPr>
+        <w:pStyle w:val="Normal"/>
+        <w:jc w:val="both"/>
+        <w:rPr>
+          <w:b w:val="false"/>
+          <w:b w:val="false"/>
+          <w:bCs w:val="false"/>
+        </w:rPr>
+      </w:pPr>
+      <w:r>
+        <w:rPr>
+          <w:b w:val="false"/>
+          <w:bCs w:val="false"/>
+        </w:rPr>
+      </w:r>
+    </w:p>
+    <w:p>
+      <w:pPr>
+        <w:pStyle w:val="Normal"/>
+        <w:jc w:val="both"/>
+        <w:rPr>
+          <w:b w:val="false"/>
+          <w:b w:val="false"/>
+          <w:bCs w:val="false"/>
+        </w:rPr>
+      </w:pPr>
+      <w:r>
+        <w:rPr>
+          <w:b w:val="false"/>
+          <w:bCs w:val="false"/>
+        </w:rPr>
+        <w:t>2. cria/edita o arquivo</w:t>
+      </w:r>
+    </w:p>
+    <w:p>
+      <w:pPr>
+        <w:pStyle w:val="Normal"/>
+        <w:jc w:val="both"/>
+        <w:rPr>
+          <w:b w:val="false"/>
+          <w:b w:val="false"/>
+          <w:bCs w:val="false"/>
+        </w:rPr>
+      </w:pPr>
+      <w:r>
+        <w:rPr>
+          <w:b w:val="false"/>
+          <w:bCs w:val="false"/>
+        </w:rPr>
+      </w:r>
+    </w:p>
+    <w:p>
+      <w:pPr>
+        <w:pStyle w:val="Normal"/>
+        <w:jc w:val="both"/>
+        <w:rPr>
+          <w:b/>
+          <w:b/>
+          <w:bCs/>
+        </w:rPr>
+      </w:pPr>
+      <w:r>
+        <w:rPr>
+          <w:b w:val="false"/>
+          <w:bCs w:val="false"/>
+        </w:rPr>
+        <w:t>3.</w:t>
       </w:r>
       <w:r>
         <w:rPr>
@@ -3122,14 +2752,7 @@
           <w:b w:val="false"/>
           <w:bCs w:val="false"/>
         </w:rPr>
-        <w:t>4</w:t>
-      </w:r>
-      <w:r>
-        <w:rPr>
-          <w:b w:val="false"/>
-          <w:bCs w:val="false"/>
-        </w:rPr>
-        <w:t>.</w:t>
+        <w:t>4.</w:t>
       </w:r>
       <w:r>
         <w:rPr>
@@ -3162,27 +2785,7 @@
           <w:bCs w:val="false"/>
         </w:rPr>
         <w:tab/>
-      </w:r>
-      <w:r>
-        <w:rPr>
-          <w:b w:val="false"/>
-          <w:bCs w:val="false"/>
-        </w:rPr>
-        <w:t>Na primeira vez que se tentar fazer o commit, o git vai perguntar quem é vo</w:t>
-      </w:r>
-      <w:r>
-        <w:rPr>
-          <w:b w:val="false"/>
-          <w:bCs w:val="false"/>
-        </w:rPr>
-        <w:t>c</w:t>
-      </w:r>
-      <w:r>
-        <w:rPr>
-          <w:b w:val="false"/>
-          <w:bCs w:val="false"/>
-        </w:rPr>
-        <w:t>ê, precisa usar dois comandos para colocar usuário e e-mail do usuário:</w:t>
+        <w:t>Na primeira vez que se tentar fazer o commit, o git vai perguntar quem é você, precisa usar dois comandos para colocar usuário e e-mail do usuário:</w:t>
       </w:r>
     </w:p>
     <w:p>
@@ -3363,20 +2966,7 @@
           <w:bCs w:val="false"/>
         </w:rPr>
         <w:tab/>
-      </w:r>
-      <w:r>
-        <w:rPr>
-          <w:b w:val="false"/>
-          <w:bCs w:val="false"/>
-        </w:rPr>
-        <w:t xml:space="preserve">Acontece quando, em projetos cooperativos. </w:t>
-      </w:r>
-      <w:r>
-        <w:rPr>
-          <w:b w:val="false"/>
-          <w:bCs w:val="false"/>
-        </w:rPr>
-        <w:t>Ocorre quando são unidas duas versões de código com as mesmas linhas editadas de diferentes formas. O git identifica os conflitos e aguarda a solução deles.</w:t>
+        <w:t>Acontece quando, em projetos cooperativos. Ocorre quando são unidas duas versões de código com as mesmas linhas editadas de diferentes formas. O git identifica os conflitos e aguarda a solução deles.</w:t>
       </w:r>
     </w:p>
     <w:p>
@@ -3447,14 +3037,7 @@
           <w:b w:val="false"/>
           <w:bCs w:val="false"/>
         </w:rPr>
-        <w:t>5</w:t>
-      </w:r>
-      <w:r>
-        <w:rPr>
-          <w:b w:val="false"/>
-          <w:bCs w:val="false"/>
-        </w:rPr>
-        <w:t xml:space="preserve">. </w:t>
+        <w:t xml:space="preserve">5. </w:t>
       </w:r>
       <w:r>
         <w:rPr>
@@ -3482,7 +3065,16 @@
           <w:bCs w:val="false"/>
         </w:rPr>
         <w:tab/>
-        <w:t>git remote add origin git@github.com:</w:t>
+        <w:t>git remote add origin git@github.com:usu</w:t>
+      </w:r>
+      <w:r>
+        <w:rPr>
+          <w:rStyle w:val="SourceText"/>
+          <w:rFonts w:eastAsia="Noto Sans Mono CJK SC" w:cs="Liberation Mono" w:ascii="Liberation Serif" w:hAnsi="Liberation Serif"/>
+          <w:b w:val="false"/>
+          <w:bCs w:val="false"/>
+        </w:rPr>
+        <w:t>a</w:t>
       </w:r>
       <w:r>
         <w:rPr>
@@ -3491,76 +3083,42 @@
           <w:b w:val="false"/>
           <w:bCs w:val="false"/>
         </w:rPr>
-        <w:t>usu</w:t>
-      </w:r>
-      <w:r>
-        <w:rPr>
-          <w:rStyle w:val="SourceText"/>
-          <w:rFonts w:eastAsia="Noto Sans Mono CJK SC" w:cs="Liberation Mono" w:ascii="Liberation Serif" w:hAnsi="Liberation Serif"/>
-          <w:b w:val="false"/>
-          <w:bCs w:val="false"/>
-        </w:rPr>
-        <w:t>a</w:t>
-      </w:r>
-      <w:r>
-        <w:rPr>
-          <w:rStyle w:val="SourceText"/>
-          <w:rFonts w:ascii="Liberation Serif" w:hAnsi="Liberation Serif"/>
-          <w:b w:val="false"/>
-          <w:bCs w:val="false"/>
-        </w:rPr>
-        <w:t>rioGitHub/nomeRepositorio</w:t>
-      </w:r>
-      <w:r>
-        <w:rPr>
-          <w:rStyle w:val="SourceText"/>
-          <w:rFonts w:ascii="Liberation Serif" w:hAnsi="Liberation Serif"/>
-          <w:b w:val="false"/>
-          <w:bCs w:val="false"/>
-        </w:rPr>
-        <w:t>.git</w:t>
-      </w:r>
-    </w:p>
-    <w:p>
-      <w:pPr>
-        <w:pStyle w:val="Normal"/>
-        <w:jc w:val="both"/>
-        <w:rPr>
-          <w:b w:val="false"/>
-          <w:b w:val="false"/>
-          <w:bCs w:val="false"/>
-        </w:rPr>
-      </w:pPr>
-      <w:r>
-        <w:rPr>
-          <w:b w:val="false"/>
-          <w:bCs w:val="false"/>
-        </w:rPr>
-      </w:r>
-    </w:p>
-    <w:p>
-      <w:pPr>
-        <w:pStyle w:val="Normal"/>
-        <w:jc w:val="both"/>
-        <w:rPr>
-          <w:b/>
-          <w:b/>
-          <w:bCs/>
-        </w:rPr>
-      </w:pPr>
-      <w:r>
-        <w:rPr>
-          <w:b w:val="false"/>
-          <w:bCs w:val="false"/>
-        </w:rPr>
-        <w:t>6</w:t>
-      </w:r>
-      <w:r>
-        <w:rPr>
-          <w:b w:val="false"/>
-          <w:bCs w:val="false"/>
-        </w:rPr>
-        <w:t xml:space="preserve">. </w:t>
+        <w:t>rioGitHub/nomeRepositorio.git</w:t>
+      </w:r>
+    </w:p>
+    <w:p>
+      <w:pPr>
+        <w:pStyle w:val="Normal"/>
+        <w:jc w:val="both"/>
+        <w:rPr>
+          <w:b w:val="false"/>
+          <w:b w:val="false"/>
+          <w:bCs w:val="false"/>
+        </w:rPr>
+      </w:pPr>
+      <w:r>
+        <w:rPr>
+          <w:b w:val="false"/>
+          <w:bCs w:val="false"/>
+        </w:rPr>
+      </w:r>
+    </w:p>
+    <w:p>
+      <w:pPr>
+        <w:pStyle w:val="Normal"/>
+        <w:jc w:val="both"/>
+        <w:rPr>
+          <w:b/>
+          <w:b/>
+          <w:bCs/>
+        </w:rPr>
+      </w:pPr>
+      <w:r>
+        <w:rPr>
+          <w:b w:val="false"/>
+          <w:bCs w:val="false"/>
+        </w:rPr>
+        <w:t xml:space="preserve">6. </w:t>
       </w:r>
       <w:r>
         <w:rPr>
@@ -3574,67 +3132,26 @@
           <w:b w:val="false"/>
           <w:bCs w:val="false"/>
         </w:rPr>
-        <w:t xml:space="preserve"> envia os commit</w:t>
-      </w:r>
-      <w:r>
-        <w:rPr>
-          <w:b w:val="false"/>
-          <w:bCs w:val="false"/>
-        </w:rPr>
-        <w:t>s</w:t>
-      </w:r>
-      <w:r>
-        <w:rPr>
-          <w:b w:val="false"/>
-          <w:bCs w:val="false"/>
-        </w:rPr>
-        <w:t xml:space="preserve"> (modificações) para o repositório remoto</w:t>
-      </w:r>
-    </w:p>
-    <w:p>
-      <w:pPr>
-        <w:pStyle w:val="Normal"/>
-        <w:jc w:val="both"/>
-        <w:rPr>
-          <w:b/>
-          <w:b/>
-          <w:bCs/>
-        </w:rPr>
-      </w:pPr>
-      <w:r>
-        <w:rPr>
-          <w:b w:val="false"/>
-          <w:bCs w:val="false"/>
-        </w:rPr>
-        <w:tab/>
-      </w:r>
-      <w:r>
-        <w:rPr>
-          <w:b w:val="false"/>
-          <w:bCs w:val="false"/>
-        </w:rPr>
-        <w:t xml:space="preserve">git push -u origin master na primeira vez, para setar a linha master para </w:t>
-      </w:r>
-      <w:r>
-        <w:rPr>
-          <w:b w:val="false"/>
-          <w:bCs w:val="false"/>
-        </w:rPr>
-        <w:t>fazer o envio das informações ao repositório remoto</w:t>
-      </w:r>
-      <w:r>
-        <w:rPr>
-          <w:b w:val="false"/>
-          <w:bCs w:val="false"/>
-        </w:rPr>
-        <w:t xml:space="preserve">, depois </w:t>
-      </w:r>
-      <w:r>
-        <w:rPr>
-          <w:b w:val="false"/>
-          <w:bCs w:val="false"/>
-        </w:rPr>
-        <w:t>continua com git push</w:t>
+        <w:t xml:space="preserve"> envia os commits (modificações) para o repositório remoto</w:t>
+      </w:r>
+    </w:p>
+    <w:p>
+      <w:pPr>
+        <w:pStyle w:val="Normal"/>
+        <w:jc w:val="both"/>
+        <w:rPr>
+          <w:b/>
+          <w:b/>
+          <w:bCs/>
+        </w:rPr>
+      </w:pPr>
+      <w:r>
+        <w:rPr>
+          <w:b w:val="false"/>
+          <w:bCs w:val="false"/>
+        </w:rPr>
+        <w:tab/>
+        <w:t>git push -u origin master na primeira vez, para setar a linha master para fazer o envio das informações ao repositório remoto, depois continua com git push</w:t>
       </w:r>
     </w:p>
     <w:p>
@@ -3688,14 +3205,7 @@
           <w:b w:val="false"/>
           <w:bCs w:val="false"/>
         </w:rPr>
-        <w:t>7</w:t>
-      </w:r>
-      <w:r>
-        <w:rPr>
-          <w:b w:val="false"/>
-          <w:bCs w:val="false"/>
-        </w:rPr>
-        <w:t>.</w:t>
+        <w:t>7.</w:t>
       </w:r>
       <w:r>
         <w:rPr>
@@ -3709,28 +3219,7 @@
           <w:b w:val="false"/>
           <w:bCs w:val="false"/>
         </w:rPr>
-        <w:t xml:space="preserve">é utilizado pelo GitHub como uma ferramenta de estilização </w:t>
-      </w:r>
-      <w:r>
-        <w:rPr>
-          <w:b w:val="false"/>
-          <w:bCs w:val="false"/>
-        </w:rPr>
-        <w:t>para, por exemplo, mostrar coisas na página inicial do repositório</w:t>
-      </w:r>
-      <w:r>
-        <w:rPr>
-          <w:b w:val="false"/>
-          <w:bCs w:val="false"/>
-        </w:rPr>
-        <w:t xml:space="preserve">, .md é </w:t>
-      </w:r>
-      <w:r>
-        <w:rPr>
-          <w:b w:val="false"/>
-          <w:bCs w:val="false"/>
-        </w:rPr>
-        <w:t>uma extensão de arquivo chamada markdown.</w:t>
+        <w:t>é utilizado pelo GitHub como uma ferramenta de estilização para, por exemplo, mostrar coisas na página inicial do repositório, .md é uma extensão de arquivo chamada markdown.</w:t>
       </w:r>
     </w:p>
     <w:p>
@@ -3784,12 +3273,368 @@
         </w:rPr>
         <w:t xml:space="preserve">Documentação git: </w:t>
       </w:r>
-      <w:r>
-        <w:rPr>
-          <w:b w:val="false"/>
-          <w:bCs w:val="false"/>
-        </w:rPr>
-        <w:t>https://git-scm.com/</w:t>
+      <w:hyperlink r:id="rId11">
+        <w:r>
+          <w:rPr>
+            <w:rStyle w:val="InternetLink"/>
+            <w:b w:val="false"/>
+            <w:bCs w:val="false"/>
+          </w:rPr>
+          <w:t>https://git-scm.com/</w:t>
+        </w:r>
+      </w:hyperlink>
+    </w:p>
+    <w:p>
+      <w:pPr>
+        <w:pStyle w:val="Normal"/>
+        <w:jc w:val="both"/>
+        <w:rPr>
+          <w:b/>
+          <w:b/>
+          <w:bCs/>
+        </w:rPr>
+      </w:pPr>
+      <w:r>
+        <w:rPr/>
+      </w:r>
+    </w:p>
+    <w:p>
+      <w:pPr>
+        <w:pStyle w:val="Normal"/>
+        <w:jc w:val="center"/>
+        <w:rPr>
+          <w:b/>
+          <w:b/>
+          <w:bCs/>
+        </w:rPr>
+      </w:pPr>
+      <w:r>
+        <w:rPr>
+          <w:b/>
+          <w:bCs/>
+        </w:rPr>
+        <w:t>Exerc</w:t>
+      </w:r>
+      <w:r>
+        <w:rPr>
+          <w:rFonts w:eastAsia="Arial" w:cs="Arial"/>
+          <w:b/>
+          <w:bCs/>
+          <w:color w:val="auto"/>
+          <w:kern w:val="0"/>
+          <w:sz w:val="22"/>
+          <w:szCs w:val="22"/>
+          <w:lang w:val="en-US" w:eastAsia="zh-CN" w:bidi="hi-IN"/>
+        </w:rPr>
+        <w:t>ícios:</w:t>
+      </w:r>
+    </w:p>
+    <w:p>
+      <w:pPr>
+        <w:pStyle w:val="Normal"/>
+        <w:jc w:val="both"/>
+        <w:rPr>
+          <w:rFonts w:ascii="Arial" w:hAnsi="Arial" w:eastAsia="Arial" w:cs="Arial"/>
+          <w:b w:val="false"/>
+          <w:b w:val="false"/>
+          <w:bCs w:val="false"/>
+          <w:color w:val="auto"/>
+          <w:kern w:val="0"/>
+          <w:sz w:val="22"/>
+          <w:szCs w:val="22"/>
+          <w:lang w:val="en-US" w:eastAsia="zh-CN" w:bidi="hi-IN"/>
+        </w:rPr>
+      </w:pPr>
+      <w:r>
+        <w:rPr>
+          <w:b/>
+          <w:bCs/>
+        </w:rPr>
+      </w:r>
+    </w:p>
+    <w:p>
+      <w:pPr>
+        <w:pStyle w:val="Normal"/>
+        <w:jc w:val="both"/>
+        <w:rPr>
+          <w:b/>
+          <w:b/>
+          <w:bCs/>
+        </w:rPr>
+      </w:pPr>
+      <w:r>
+        <w:rPr>
+          <w:rFonts w:eastAsia="Arial" w:cs="Arial"/>
+          <w:b w:val="false"/>
+          <w:bCs w:val="false"/>
+          <w:color w:val="auto"/>
+          <w:kern w:val="0"/>
+          <w:sz w:val="22"/>
+          <w:szCs w:val="22"/>
+          <w:lang w:val="en-US" w:eastAsia="zh-CN" w:bidi="hi-IN"/>
+        </w:rPr>
+        <w:t>1. criar um arquivo</w:t>
+      </w:r>
+    </w:p>
+    <w:p>
+      <w:pPr>
+        <w:pStyle w:val="Normal"/>
+        <w:jc w:val="both"/>
+        <w:rPr>
+          <w:rFonts w:ascii="Arial" w:hAnsi="Arial" w:eastAsia="Arial" w:cs="Arial"/>
+          <w:b w:val="false"/>
+          <w:b w:val="false"/>
+          <w:bCs w:val="false"/>
+          <w:color w:val="auto"/>
+          <w:kern w:val="0"/>
+          <w:sz w:val="22"/>
+          <w:szCs w:val="22"/>
+          <w:lang w:val="en-US" w:eastAsia="zh-CN" w:bidi="hi-IN"/>
+        </w:rPr>
+      </w:pPr>
+      <w:r>
+        <w:rPr>
+          <w:b/>
+          <w:bCs/>
+        </w:rPr>
+      </w:r>
+    </w:p>
+    <w:p>
+      <w:pPr>
+        <w:pStyle w:val="Normal"/>
+        <w:jc w:val="both"/>
+        <w:rPr>
+          <w:b/>
+          <w:b/>
+          <w:bCs/>
+        </w:rPr>
+      </w:pPr>
+      <w:r>
+        <w:rPr>
+          <w:rFonts w:eastAsia="Arial" w:cs="Arial"/>
+          <w:b w:val="false"/>
+          <w:bCs w:val="false"/>
+          <w:color w:val="auto"/>
+          <w:kern w:val="0"/>
+          <w:sz w:val="22"/>
+          <w:szCs w:val="22"/>
+          <w:lang w:val="en-US" w:eastAsia="zh-CN" w:bidi="hi-IN"/>
+        </w:rPr>
+        <w:t>2. editar o arquivo</w:t>
+      </w:r>
+    </w:p>
+    <w:p>
+      <w:pPr>
+        <w:pStyle w:val="Normal"/>
+        <w:jc w:val="both"/>
+        <w:rPr>
+          <w:rFonts w:ascii="Arial" w:hAnsi="Arial" w:eastAsia="Arial" w:cs="Arial"/>
+          <w:b w:val="false"/>
+          <w:b w:val="false"/>
+          <w:bCs w:val="false"/>
+          <w:color w:val="auto"/>
+          <w:kern w:val="0"/>
+          <w:sz w:val="22"/>
+          <w:szCs w:val="22"/>
+          <w:lang w:val="en-US" w:eastAsia="zh-CN" w:bidi="hi-IN"/>
+        </w:rPr>
+      </w:pPr>
+      <w:r>
+        <w:rPr>
+          <w:b/>
+          <w:bCs/>
+        </w:rPr>
+      </w:r>
+    </w:p>
+    <w:p>
+      <w:pPr>
+        <w:pStyle w:val="Normal"/>
+        <w:jc w:val="both"/>
+        <w:rPr>
+          <w:b/>
+          <w:b/>
+          <w:bCs/>
+        </w:rPr>
+      </w:pPr>
+      <w:r>
+        <w:rPr>
+          <w:rFonts w:eastAsia="Arial" w:cs="Arial"/>
+          <w:b w:val="false"/>
+          <w:bCs w:val="false"/>
+          <w:color w:val="auto"/>
+          <w:kern w:val="0"/>
+          <w:sz w:val="22"/>
+          <w:szCs w:val="22"/>
+          <w:lang w:val="en-US" w:eastAsia="zh-CN" w:bidi="hi-IN"/>
+        </w:rPr>
+        <w:t>3.</w:t>
+      </w:r>
+      <w:r>
+        <w:rPr>
+          <w:rFonts w:eastAsia="Arial" w:cs="Arial"/>
+          <w:b w:val="false"/>
+          <w:bCs w:val="false"/>
+          <w:color w:val="auto"/>
+          <w:kern w:val="0"/>
+          <w:sz w:val="22"/>
+          <w:szCs w:val="22"/>
+          <w:lang w:val="en-US" w:eastAsia="zh-CN" w:bidi="hi-IN"/>
+        </w:rPr>
+        <w:t xml:space="preserve"> criar outro arquivo</w:t>
+      </w:r>
+    </w:p>
+    <w:p>
+      <w:pPr>
+        <w:pStyle w:val="Normal"/>
+        <w:jc w:val="both"/>
+        <w:rPr>
+          <w:rFonts w:ascii="Arial" w:hAnsi="Arial" w:eastAsia="Arial" w:cs="Arial"/>
+          <w:b w:val="false"/>
+          <w:b w:val="false"/>
+          <w:bCs w:val="false"/>
+          <w:color w:val="auto"/>
+          <w:kern w:val="0"/>
+          <w:sz w:val="22"/>
+          <w:szCs w:val="22"/>
+          <w:lang w:val="en-US" w:eastAsia="zh-CN" w:bidi="hi-IN"/>
+        </w:rPr>
+      </w:pPr>
+      <w:r>
+        <w:rPr>
+          <w:b/>
+          <w:bCs/>
+        </w:rPr>
+      </w:r>
+    </w:p>
+    <w:p>
+      <w:pPr>
+        <w:pStyle w:val="Normal"/>
+        <w:jc w:val="both"/>
+        <w:rPr>
+          <w:b/>
+          <w:b/>
+          <w:bCs/>
+        </w:rPr>
+      </w:pPr>
+      <w:r>
+        <w:rPr>
+          <w:rFonts w:eastAsia="Arial" w:cs="Arial"/>
+          <w:b w:val="false"/>
+          <w:bCs w:val="false"/>
+          <w:color w:val="auto"/>
+          <w:kern w:val="0"/>
+          <w:sz w:val="22"/>
+          <w:szCs w:val="22"/>
+          <w:lang w:val="en-US" w:eastAsia="zh-CN" w:bidi="hi-IN"/>
+        </w:rPr>
+        <w:t>4. editar o outro arquivo</w:t>
+      </w:r>
+    </w:p>
+    <w:p>
+      <w:pPr>
+        <w:pStyle w:val="Normal"/>
+        <w:jc w:val="both"/>
+        <w:rPr>
+          <w:rFonts w:ascii="Arial" w:hAnsi="Arial" w:eastAsia="Arial" w:cs="Arial"/>
+          <w:b w:val="false"/>
+          <w:b w:val="false"/>
+          <w:bCs w:val="false"/>
+          <w:color w:val="auto"/>
+          <w:kern w:val="0"/>
+          <w:sz w:val="22"/>
+          <w:szCs w:val="22"/>
+          <w:lang w:val="en-US" w:eastAsia="zh-CN" w:bidi="hi-IN"/>
+        </w:rPr>
+      </w:pPr>
+      <w:r>
+        <w:rPr>
+          <w:b/>
+          <w:bCs/>
+        </w:rPr>
+      </w:r>
+    </w:p>
+    <w:p>
+      <w:pPr>
+        <w:pStyle w:val="Normal"/>
+        <w:jc w:val="both"/>
+        <w:rPr>
+          <w:b/>
+          <w:b/>
+          <w:bCs/>
+        </w:rPr>
+      </w:pPr>
+      <w:r>
+        <w:rPr>
+          <w:rFonts w:eastAsia="Arial" w:cs="Arial"/>
+          <w:b w:val="false"/>
+          <w:bCs w:val="false"/>
+          <w:color w:val="auto"/>
+          <w:kern w:val="0"/>
+          <w:sz w:val="22"/>
+          <w:szCs w:val="22"/>
+          <w:lang w:val="en-US" w:eastAsia="zh-CN" w:bidi="hi-IN"/>
+        </w:rPr>
+        <w:t>5. criar outro arquivo sem função nenhuma e apagá-lo depois</w:t>
+      </w:r>
+    </w:p>
+    <w:p>
+      <w:pPr>
+        <w:pStyle w:val="Normal"/>
+        <w:jc w:val="both"/>
+        <w:rPr>
+          <w:rFonts w:ascii="Arial" w:hAnsi="Arial" w:eastAsia="Arial" w:cs="Arial"/>
+          <w:b w:val="false"/>
+          <w:b w:val="false"/>
+          <w:bCs w:val="false"/>
+          <w:color w:val="auto"/>
+          <w:kern w:val="0"/>
+          <w:sz w:val="22"/>
+          <w:szCs w:val="22"/>
+          <w:lang w:val="en-US" w:eastAsia="zh-CN" w:bidi="hi-IN"/>
+        </w:rPr>
+      </w:pPr>
+      <w:r>
+        <w:rPr>
+          <w:b/>
+          <w:bCs/>
+        </w:rPr>
+      </w:r>
+    </w:p>
+    <w:p>
+      <w:pPr>
+        <w:pStyle w:val="Normal"/>
+        <w:jc w:val="both"/>
+        <w:rPr>
+          <w:b/>
+          <w:b/>
+          <w:bCs/>
+        </w:rPr>
+      </w:pPr>
+      <w:r>
+        <w:rPr>
+          <w:rFonts w:eastAsia="Arial" w:cs="Arial"/>
+          <w:b w:val="false"/>
+          <w:bCs w:val="false"/>
+          <w:color w:val="auto"/>
+          <w:kern w:val="0"/>
+          <w:sz w:val="22"/>
+          <w:szCs w:val="22"/>
+          <w:lang w:val="en-US" w:eastAsia="zh-CN" w:bidi="hi-IN"/>
+        </w:rPr>
+        <w:t xml:space="preserve">A cada mudança feita no repositório (criar, editar e apagar arquivos), usar o git status e, após verirficar se a mudança está correta, fazer o commit dela. </w:t>
+      </w:r>
+      <w:r>
+        <w:rPr>
+          <w:rFonts w:eastAsia="Arial" w:cs="Arial"/>
+          <w:b w:val="false"/>
+          <w:bCs w:val="false"/>
+          <w:color w:val="auto"/>
+          <w:kern w:val="0"/>
+          <w:sz w:val="22"/>
+          <w:szCs w:val="22"/>
+          <w:lang w:val="en-US" w:eastAsia="zh-CN" w:bidi="hi-IN"/>
+        </w:rPr>
+        <w:t>Usar o git log após cada commit.</w:t>
       </w:r>
     </w:p>
     <w:p>
@@ -3804,10 +3649,7 @@
         </w:rPr>
       </w:pPr>
       <w:r>
-        <w:rPr>
-          <w:b w:val="false"/>
-          <w:bCs w:val="false"/>
-        </w:rPr>
+        <w:rPr/>
       </w:r>
     </w:p>
     <w:sectPr>
@@ -4112,6 +3954,7 @@
     <w:qFormat/>
     <w:pPr>
       <w:widowControl/>
+      <w:suppressAutoHyphens w:val="true"/>
       <w:bidi w:val="0"/>
       <w:spacing w:lineRule="auto" w:line="276" w:before="0" w:after="0"/>
       <w:jc w:val="left"/>
@@ -4127,8 +3970,8 @@
   </w:style>
   <w:style w:type="paragraph" w:styleId="Heading1">
     <w:name w:val="Heading 1"/>
-    <w:basedOn w:val="Normal1"/>
-    <w:next w:val="Normal1"/>
+    <w:basedOn w:val="LOnormal"/>
+    <w:next w:val="LOnormal"/>
     <w:qFormat/>
     <w:pPr>
       <w:keepNext w:val="true"/>
@@ -4143,8 +3986,8 @@
   </w:style>
   <w:style w:type="paragraph" w:styleId="Heading2">
     <w:name w:val="Heading 2"/>
-    <w:basedOn w:val="Normal1"/>
-    <w:next w:val="Normal1"/>
+    <w:basedOn w:val="LOnormal"/>
+    <w:next w:val="LOnormal"/>
     <w:qFormat/>
     <w:pPr>
       <w:keepNext w:val="true"/>
@@ -4160,8 +4003,8 @@
   </w:style>
   <w:style w:type="paragraph" w:styleId="Heading3">
     <w:name w:val="Heading 3"/>
-    <w:basedOn w:val="Normal1"/>
-    <w:next w:val="Normal1"/>
+    <w:basedOn w:val="LOnormal"/>
+    <w:next w:val="LOnormal"/>
     <w:qFormat/>
     <w:pPr>
       <w:keepNext w:val="true"/>
@@ -4178,8 +4021,8 @@
   </w:style>
   <w:style w:type="paragraph" w:styleId="Heading4">
     <w:name w:val="Heading 4"/>
-    <w:basedOn w:val="Normal1"/>
-    <w:next w:val="Normal1"/>
+    <w:basedOn w:val="LOnormal"/>
+    <w:next w:val="LOnormal"/>
     <w:qFormat/>
     <w:pPr>
       <w:keepNext w:val="true"/>
@@ -4195,8 +4038,8 @@
   </w:style>
   <w:style w:type="paragraph" w:styleId="Heading5">
     <w:name w:val="Heading 5"/>
-    <w:basedOn w:val="Normal1"/>
-    <w:next w:val="Normal1"/>
+    <w:basedOn w:val="LOnormal"/>
+    <w:next w:val="LOnormal"/>
     <w:qFormat/>
     <w:pPr>
       <w:keepNext w:val="true"/>
@@ -4212,8 +4055,8 @@
   </w:style>
   <w:style w:type="paragraph" w:styleId="Heading6">
     <w:name w:val="Heading 6"/>
-    <w:basedOn w:val="Normal1"/>
-    <w:next w:val="Normal1"/>
+    <w:basedOn w:val="LOnormal"/>
+    <w:next w:val="LOnormal"/>
     <w:qFormat/>
     <w:pPr>
       <w:keepNext w:val="true"/>
@@ -4309,11 +4152,12 @@
       <w:lang w:val="zxx" w:eastAsia="zxx" w:bidi="zxx"/>
     </w:rPr>
   </w:style>
-  <w:style w:type="paragraph" w:styleId="Normal1" w:default="1">
+  <w:style w:type="paragraph" w:styleId="LOnormal" w:default="1">
     <w:name w:val="LO-normal"/>
     <w:qFormat/>
     <w:pPr>
       <w:widowControl/>
+      <w:suppressAutoHyphens w:val="true"/>
       <w:bidi w:val="0"/>
       <w:spacing w:lineRule="auto" w:line="276" w:before="0" w:after="0"/>
       <w:jc w:val="left"/>
@@ -4329,8 +4173,8 @@
   </w:style>
   <w:style w:type="paragraph" w:styleId="Title">
     <w:name w:val="Title"/>
-    <w:basedOn w:val="Normal1"/>
-    <w:next w:val="Normal1"/>
+    <w:basedOn w:val="LOnormal"/>
+    <w:next w:val="LOnormal"/>
     <w:qFormat/>
     <w:pPr>
       <w:keepNext w:val="true"/>
@@ -4345,8 +4189,8 @@
   </w:style>
   <w:style w:type="paragraph" w:styleId="Subtitle">
     <w:name w:val="Subtitle"/>
-    <w:basedOn w:val="Normal1"/>
-    <w:next w:val="Normal1"/>
+    <w:basedOn w:val="LOnormal"/>
+    <w:next w:val="LOnormal"/>
     <w:qFormat/>
     <w:pPr>
       <w:keepNext w:val="true"/>

</xml_diff>